<commit_message>
trust point design ideas added
</commit_message>
<xml_diff>
--- a/DesignDocs/StoryProgressionSystem.docx
+++ b/DesignDocs/StoryProgressionSystem.docx
@@ -57,8 +57,21 @@
         <w:t>For every response selected,</w:t>
       </w:r>
       <w:r>
-        <w:t xml:space="preserve"> following mechanics occur :</w:t>
-      </w:r>
+        <w:t xml:space="preserve"> </w:t>
+      </w:r>
+      <w:proofErr w:type="gramStart"/>
+      <w:r>
+        <w:t>following</w:t>
+      </w:r>
+      <w:proofErr w:type="gramEnd"/>
+      <w:r>
+        <w:t xml:space="preserve"> mechanics </w:t>
+      </w:r>
+      <w:proofErr w:type="gramStart"/>
+      <w:r>
+        <w:t>occur :</w:t>
+      </w:r>
+      <w:proofErr w:type="gramEnd"/>
     </w:p>
     <w:p>
       <w:pPr>
@@ -133,24 +146,41 @@
       </w:r>
     </w:p>
     <w:p>
-      <w:pPr>
-        <w:rPr>
-          <w:rFonts w:hint="eastAsia"/>
-        </w:rPr>
-      </w:pPr>
-      <w:r>
-        <w:rPr>
-          <w:rFonts w:hint="eastAsia"/>
-        </w:rPr>
-        <w:t>Consequence is when a player encounters a specific event based on previous response.</w:t>
-      </w:r>
-    </w:p>
-    <w:p>
-      <w:r>
-        <w:rPr>
-          <w:rFonts w:hint="eastAsia"/>
-        </w:rPr>
-        <w:t>The goal is to make player feel</w:t>
+      <w:proofErr w:type="gramStart"/>
+      <w:r>
+        <w:rPr>
+          <w:rFonts w:hint="eastAsia"/>
+        </w:rPr>
+        <w:t>Consequence</w:t>
+      </w:r>
+      <w:proofErr w:type="gramEnd"/>
+      <w:r>
+        <w:rPr>
+          <w:rFonts w:hint="eastAsia"/>
+        </w:rPr>
+        <w:t xml:space="preserve"> is when a player encounters a specific event based on previous response.</w:t>
+      </w:r>
+    </w:p>
+    <w:p>
+      <w:r>
+        <w:rPr>
+          <w:rFonts w:hint="eastAsia"/>
+        </w:rPr>
+        <w:t xml:space="preserve">The goal is to make </w:t>
+      </w:r>
+      <w:proofErr w:type="gramStart"/>
+      <w:r>
+        <w:rPr>
+          <w:rFonts w:hint="eastAsia"/>
+        </w:rPr>
+        <w:t>player</w:t>
+      </w:r>
+      <w:proofErr w:type="gramEnd"/>
+      <w:r>
+        <w:rPr>
+          <w:rFonts w:hint="eastAsia"/>
+        </w:rPr>
+        <w:t xml:space="preserve"> feel</w:t>
       </w:r>
       <w:r>
         <w:rPr>
@@ -207,7 +237,23 @@
           <w:rFonts w:hint="eastAsia"/>
           <w:color w:val="FF0000"/>
         </w:rPr>
-        <w:t>*Note that creating a whole another encounter is a massive task. Therefore, try to stick to creating a special response instead.</w:t>
+        <w:t xml:space="preserve">*Note that creating a whole </w:t>
+      </w:r>
+      <w:proofErr w:type="gramStart"/>
+      <w:r>
+        <w:rPr>
+          <w:rFonts w:hint="eastAsia"/>
+          <w:color w:val="FF0000"/>
+        </w:rPr>
+        <w:t>another encounter</w:t>
+      </w:r>
+      <w:proofErr w:type="gramEnd"/>
+      <w:r>
+        <w:rPr>
+          <w:rFonts w:hint="eastAsia"/>
+          <w:color w:val="FF0000"/>
+        </w:rPr>
+        <w:t xml:space="preserve"> is a massive task. Therefore, try to stick to creating a special response instead.</w:t>
       </w:r>
     </w:p>
     <w:p/>
@@ -264,7 +310,21 @@
         <w:rPr>
           <w:rFonts w:hint="eastAsia"/>
         </w:rPr>
-        <w:t>Strong heat: Frankenburg drinking your water.</w:t>
+        <w:t xml:space="preserve">Strong heat: </w:t>
+      </w:r>
+      <w:proofErr w:type="spellStart"/>
+      <w:r>
+        <w:rPr>
+          <w:rFonts w:hint="eastAsia"/>
+        </w:rPr>
+        <w:t>Frankenburg</w:t>
+      </w:r>
+      <w:proofErr w:type="spellEnd"/>
+      <w:r>
+        <w:rPr>
+          <w:rFonts w:hint="eastAsia"/>
+        </w:rPr>
+        <w:t xml:space="preserve"> drinking your water.</w:t>
       </w:r>
     </w:p>
     <w:p/>
@@ -298,31 +358,75 @@
     </w:p>
     <w:p>
       <w:r>
-        <w:rPr>
-          <w:rFonts w:hint="eastAsia"/>
-        </w:rPr>
-        <w:t>If the point gets to zero, the companion will lose trust in the player and negative encounter will be triggered later on.</w:t>
-      </w:r>
-    </w:p>
-    <w:p>
-      <w:pPr>
-        <w:rPr>
-          <w:rFonts w:hint="eastAsia"/>
-        </w:rPr>
-      </w:pPr>
-      <w:r>
-        <w:rPr>
-          <w:rFonts w:hint="eastAsia"/>
-        </w:rPr>
-        <w:t>If the point gets to max(5), the companion may sacrifice himself to provide resources or give a good hint that will allow the player to choose the right response.</w:t>
-      </w:r>
-    </w:p>
-    <w:p>
+        <w:t>The point starts at 0.</w:t>
+      </w:r>
+    </w:p>
+    <w:p>
+      <w:r>
+        <w:rPr>
+          <w:rFonts w:hint="eastAsia"/>
+        </w:rPr>
+        <w:t xml:space="preserve">If the point gets to </w:t>
+      </w:r>
+      <w:r>
+        <w:t>-</w:t>
+      </w:r>
+      <w:r>
+        <w:t>2</w:t>
+      </w:r>
+      <w:r>
+        <w:rPr>
+          <w:rFonts w:hint="eastAsia"/>
+        </w:rPr>
+        <w:t xml:space="preserve">, the companion will lose trust in the player and negative encounter will be triggered </w:t>
+      </w:r>
+      <w:proofErr w:type="gramStart"/>
+      <w:r>
+        <w:rPr>
+          <w:rFonts w:hint="eastAsia"/>
+        </w:rPr>
+        <w:t>later on</w:t>
+      </w:r>
+      <w:proofErr w:type="gramEnd"/>
+      <w:r>
+        <w:rPr>
+          <w:rFonts w:hint="eastAsia"/>
+        </w:rPr>
+        <w:t>.</w:t>
+      </w:r>
+    </w:p>
+    <w:p>
+      <w:r>
+        <w:rPr>
+          <w:rFonts w:hint="eastAsia"/>
+        </w:rPr>
+        <w:t xml:space="preserve">If the point gets to </w:t>
+      </w:r>
+      <w:r>
+        <w:t>+</w:t>
+      </w:r>
+      <w:r>
+        <w:t>2</w:t>
+      </w:r>
+      <w:r>
+        <w:rPr>
+          <w:rFonts w:hint="eastAsia"/>
+        </w:rPr>
+        <w:t xml:space="preserve">, the companion may sacrifice himself to provide resources or give a good </w:t>
+      </w:r>
       <w:r>
         <w:rPr>
           <w:rFonts w:hint="eastAsia"/>
         </w:rPr>
         <w:lastRenderedPageBreak/>
+        <w:t>hint that will allow the player to choose the right response.</w:t>
+      </w:r>
+    </w:p>
+    <w:p>
+      <w:r>
+        <w:rPr>
+          <w:rFonts w:hint="eastAsia"/>
+        </w:rPr>
         <w:t xml:space="preserve">The trust point decreases every time the player chooses a response that may </w:t>
       </w:r>
       <w:r>
@@ -350,6 +454,11 @@
           <w:rFonts w:hint="eastAsia"/>
         </w:rPr>
         <w:t>.</w:t>
+      </w:r>
+    </w:p>
+    <w:p>
+      <w:r>
+        <w:t>Whenever there is a change in the trust point, the alert message “This will be remembered” will pop up.</w:t>
       </w:r>
     </w:p>
     <w:p>
@@ -375,16 +484,169 @@
       </w:r>
     </w:p>
     <w:p>
-      <w:pPr>
-        <w:rPr>
-          <w:rFonts w:hint="eastAsia"/>
-        </w:rPr>
-      </w:pPr>
-      <w:r>
-        <w:rPr>
-          <w:rFonts w:hint="eastAsia"/>
-        </w:rPr>
-        <w:t>The player must feel that his companion matters in this travel together.</w:t>
+      <w:r>
+        <w:rPr>
+          <w:rFonts w:hint="eastAsia"/>
+        </w:rPr>
+        <w:t xml:space="preserve">The player must feel that his companion matters in this </w:t>
+      </w:r>
+      <w:proofErr w:type="gramStart"/>
+      <w:r>
+        <w:rPr>
+          <w:rFonts w:hint="eastAsia"/>
+        </w:rPr>
+        <w:t>travel</w:t>
+      </w:r>
+      <w:proofErr w:type="gramEnd"/>
+      <w:r>
+        <w:rPr>
+          <w:rFonts w:hint="eastAsia"/>
+        </w:rPr>
+        <w:t xml:space="preserve"> together.</w:t>
+      </w:r>
+    </w:p>
+    <w:p/>
+    <w:p>
+      <w:pPr>
+        <w:pStyle w:val="Heading2"/>
+      </w:pPr>
+      <w:r>
+        <w:t>Encounters/Responses for positive trust</w:t>
+      </w:r>
+    </w:p>
+    <w:p>
+      <w:pPr>
+        <w:pStyle w:val="ListParagraph"/>
+        <w:numPr>
+          <w:ilvl w:val="0"/>
+          <w:numId w:val="1"/>
+        </w:numPr>
+      </w:pPr>
+      <w:r>
+        <w:t>Eliminating a negative response during the Bandit raid. (If the player didn’t rescue the thirsty Turcoman)</w:t>
+      </w:r>
+    </w:p>
+    <w:p>
+      <w:pPr>
+        <w:pStyle w:val="ListParagraph"/>
+        <w:numPr>
+          <w:ilvl w:val="0"/>
+          <w:numId w:val="1"/>
+        </w:numPr>
+        <w:rPr>
+          <w:color w:val="0070C0"/>
+        </w:rPr>
+      </w:pPr>
+      <w:r>
+        <w:rPr>
+          <w:color w:val="0070C0"/>
+        </w:rPr>
+        <w:t>Giving water during the Extreme heat encounter.</w:t>
+      </w:r>
+    </w:p>
+    <w:p>
+      <w:pPr>
+        <w:pStyle w:val="ListParagraph"/>
+        <w:numPr>
+          <w:ilvl w:val="0"/>
+          <w:numId w:val="1"/>
+        </w:numPr>
+        <w:rPr>
+          <w:color w:val="0070C0"/>
+        </w:rPr>
+      </w:pPr>
+      <w:r>
+        <w:rPr>
+          <w:color w:val="0070C0"/>
+        </w:rPr>
+        <w:t xml:space="preserve">Sharing of </w:t>
+      </w:r>
+      <w:r>
+        <w:rPr>
+          <w:color w:val="0070C0"/>
+        </w:rPr>
+        <w:t xml:space="preserve">a </w:t>
+      </w:r>
+      <w:r>
+        <w:rPr>
+          <w:color w:val="0070C0"/>
+        </w:rPr>
+        <w:t>personal story during Strong heat causing thirst encounter. (Camp fire)</w:t>
+      </w:r>
+    </w:p>
+    <w:p/>
+    <w:p>
+      <w:pPr>
+        <w:pStyle w:val="Heading2"/>
+      </w:pPr>
+      <w:r>
+        <w:t>Encounters/Responses for negative trust</w:t>
+      </w:r>
+    </w:p>
+    <w:p>
+      <w:pPr>
+        <w:pStyle w:val="ListParagraph"/>
+        <w:numPr>
+          <w:ilvl w:val="0"/>
+          <w:numId w:val="1"/>
+        </w:numPr>
+        <w:rPr>
+          <w:color w:val="0070C0"/>
+        </w:rPr>
+      </w:pPr>
+      <w:proofErr w:type="spellStart"/>
+      <w:r>
+        <w:rPr>
+          <w:color w:val="0070C0"/>
+        </w:rPr>
+        <w:t>Frankenburg</w:t>
+      </w:r>
+      <w:proofErr w:type="spellEnd"/>
+      <w:r>
+        <w:rPr>
+          <w:color w:val="0070C0"/>
+        </w:rPr>
+        <w:t xml:space="preserve"> stealing your water during the Strong heat causing thirst encounter. (Camp fire)</w:t>
+      </w:r>
+    </w:p>
+    <w:p>
+      <w:pPr>
+        <w:pStyle w:val="ListParagraph"/>
+        <w:numPr>
+          <w:ilvl w:val="0"/>
+          <w:numId w:val="1"/>
+        </w:numPr>
+        <w:rPr>
+          <w:color w:val="0070C0"/>
+        </w:rPr>
+      </w:pPr>
+      <w:proofErr w:type="spellStart"/>
+      <w:r>
+        <w:rPr>
+          <w:color w:val="0070C0"/>
+        </w:rPr>
+        <w:t>Frankenburg</w:t>
+      </w:r>
+      <w:proofErr w:type="spellEnd"/>
+      <w:r>
+        <w:rPr>
+          <w:color w:val="0070C0"/>
+        </w:rPr>
+        <w:t xml:space="preserve"> </w:t>
+      </w:r>
+      <w:proofErr w:type="gramStart"/>
+      <w:r>
+        <w:rPr>
+          <w:color w:val="0070C0"/>
+        </w:rPr>
+        <w:t>trying</w:t>
+      </w:r>
+      <w:proofErr w:type="gramEnd"/>
+      <w:r>
+        <w:rPr>
+          <w:color w:val="0070C0"/>
+        </w:rPr>
+        <w:t xml:space="preserve"> to take your water by force during Extreme heat encounter.</w:t>
       </w:r>
     </w:p>
     <w:sectPr>

</xml_diff>